<commit_message>
added one more use case that came to mind.
</commit_message>
<xml_diff>
--- a/Deliverable 2 Docs/Star Wars Bounty Board Proposal_updated for D2.docx
+++ b/Deliverable 2 Docs/Star Wars Bounty Board Proposal_updated for D2.docx
@@ -729,6 +729,23 @@
       </w:pPr>
       <w:r>
         <w:t xml:space="preserve">Syndicates can delete or update active Contracts at any time. </w:t>
+      </w:r>
+    </w:p>
+    <w:p>
+      <w:pPr>
+        <w:pStyle w:val="ListParagraph"/>
+        <w:numPr>
+          <w:ilvl w:val="0"/>
+          <w:numId w:val="7"/>
+        </w:numPr>
+      </w:pPr>
+      <w:proofErr w:type="spellStart"/>
+      <w:r>
+        <w:t>BountyHunters</w:t>
+      </w:r>
+      <w:proofErr w:type="spellEnd"/>
+      <w:r>
+        <w:t xml:space="preserve"> can search the database for Contracts that may interest them. </w:t>
       </w:r>
     </w:p>
     <w:sectPr>

</xml_diff>